<commit_message>
Added class relations ✍️
</commit_message>
<xml_diff>
--- a/livrables/Projet X - Dossier de conception technique.docx
+++ b/livrables/Projet X - Dossier de conception technique.docx
@@ -64,7 +64,7 @@
                           <pic:cNvPicPr/>
                         </pic:nvPicPr>
                         <pic:blipFill>
-                          <a:blip r:embed="rId7">
+                          <a:blip r:embed="rId8">
                             <a:extLst>
                               <a:ext uri="{28A0092B-C50C-407E-A947-70E740481C1C}">
                                 <a14:useLocalDpi xmlns:a14="http://schemas.microsoft.com/office/drawing/2010/main" val="0"/>
@@ -198,12 +198,19 @@
               <w:rPr>
                 <w:b/>
                 <w:bCs/>
+                <w:lang w:val="fr-FR"/>
               </w:rPr>
             </w:pPr>
             <w:r>
+              <w:rPr>
+                <w:lang w:val="fr-FR"/>
+              </w:rPr>
               <w:t>Version</w:t>
             </w:r>
             <w:r>
+              <w:rPr>
+                <w:lang w:val="fr-FR"/>
+              </w:rPr>
               <w:t xml:space="preserve"> 2.0</w:t>
             </w:r>
           </w:p>
@@ -428,13 +435,7 @@
         <w:rPr>
           <w:lang w:val="fr-FR"/>
         </w:rPr>
-        <w:t>3 -A</w:t>
-      </w:r>
-      <w:r>
-        <w:rPr>
-          <w:lang w:val="fr-FR"/>
-        </w:rPr>
-        <w:t>rchitecture Technique</w:t>
+        <w:t>3 -Architecture Technique</w:t>
       </w:r>
       <w:r>
         <w:rPr>
@@ -934,13 +935,7 @@
         <w:rPr>
           <w:lang w:val="fr-FR"/>
         </w:rPr>
-        <w:t>5.3 -Application Xx</w:t>
-      </w:r>
-      <w:r>
-        <w:rPr>
-          <w:lang w:val="fr-FR"/>
-        </w:rPr>
-        <w:t>x</w:t>
+        <w:t>5.3 -Application Xxx</w:t>
       </w:r>
       <w:r>
         <w:rPr>
@@ -1065,16 +1060,8 @@
         <w:rPr>
           <w:lang w:val="fr-FR"/>
         </w:rPr>
-        <w:t>6.2.1.1 -</w:t>
-      </w:r>
-      <w:proofErr w:type="spellStart"/>
-      <w:r>
-        <w:rPr>
-          <w:lang w:val="fr-FR"/>
-        </w:rPr>
-        <w:t>Datasources</w:t>
-      </w:r>
-      <w:proofErr w:type="spellEnd"/>
+        <w:t>6.2.1.1 -Datasources</w:t>
+      </w:r>
       <w:r>
         <w:rPr>
           <w:lang w:val="fr-FR"/>
@@ -1098,16 +1085,8 @@
         <w:rPr>
           <w:lang w:val="fr-FR"/>
         </w:rPr>
-        <w:t xml:space="preserve">6.2.1.2 -Fichier </w:t>
-      </w:r>
-      <w:proofErr w:type="spellStart"/>
-      <w:r>
-        <w:rPr>
-          <w:lang w:val="fr-FR"/>
-        </w:rPr>
-        <w:t>xxx.yyy</w:t>
-      </w:r>
-      <w:proofErr w:type="spellEnd"/>
+        <w:t>6.2.1.2 -Fichier xxx.yyy</w:t>
+      </w:r>
       <w:r>
         <w:rPr>
           <w:lang w:val="fr-FR"/>
@@ -1206,13 +1185,7 @@
         <w:rPr>
           <w:lang w:val="fr-FR"/>
         </w:rPr>
-        <w:t>6.5 -Procédure</w:t>
-      </w:r>
-      <w:r>
-        <w:rPr>
-          <w:lang w:val="fr-FR"/>
-        </w:rPr>
-        <w:t xml:space="preserve"> de packaging / livraison</w:t>
+        <w:t>6.5 -Procédure de packaging / livraison</w:t>
       </w:r>
       <w:r>
         <w:rPr>
@@ -1247,13 +1220,8 @@
         </w:tabs>
       </w:pPr>
       <w:r>
-        <w:t>7 -</w:t>
-      </w:r>
-      <w:proofErr w:type="spellStart"/>
-      <w:r>
-        <w:t>Glossaire</w:t>
-      </w:r>
-      <w:proofErr w:type="spellEnd"/>
+        <w:t>7 -Glossaire</w:t>
+      </w:r>
       <w:r>
         <w:tab/>
         <w:t>10</w:t>
@@ -1733,7 +1701,6 @@
       <w:pPr>
         <w:pStyle w:val="Corpsdetexte"/>
         <w:rPr>
-          <w:rFonts w:hint="eastAsia"/>
           <w:lang w:val="fr-FR"/>
         </w:rPr>
       </w:pPr>
@@ -1762,7 +1729,6 @@
       <w:pPr>
         <w:pStyle w:val="Corpsdetexte"/>
         <w:rPr>
-          <w:rFonts w:hint="eastAsia"/>
           <w:lang w:val="fr-FR"/>
         </w:rPr>
       </w:pPr>
@@ -1789,7 +1755,6 @@
           <w:numId w:val="10"/>
         </w:numPr>
         <w:rPr>
-          <w:rFonts w:hint="eastAsia"/>
           <w:lang w:val="fr-FR"/>
         </w:rPr>
       </w:pPr>
@@ -1808,7 +1773,6 @@
           <w:numId w:val="10"/>
         </w:numPr>
         <w:rPr>
-          <w:rFonts w:hint="eastAsia"/>
           <w:lang w:val="fr-FR"/>
         </w:rPr>
       </w:pPr>
@@ -1823,7 +1787,6 @@
       <w:pPr>
         <w:pStyle w:val="Corpsdetexte"/>
         <w:rPr>
-          <w:rFonts w:hint="eastAsia"/>
           <w:lang w:val="fr-FR"/>
         </w:rPr>
       </w:pPr>
@@ -1852,7 +1815,6 @@
       <w:pPr>
         <w:pStyle w:val="Corpsdetexte"/>
         <w:rPr>
-          <w:rFonts w:hint="eastAsia"/>
           <w:lang w:val="fr-FR"/>
         </w:rPr>
       </w:pPr>
@@ -1951,7 +1913,6 @@
       <w:pPr>
         <w:pStyle w:val="Corpsdetexte"/>
         <w:rPr>
-          <w:rFonts w:hint="eastAsia"/>
           <w:lang w:val="fr-FR"/>
         </w:rPr>
       </w:pPr>
@@ -1966,7 +1927,6 @@
       <w:pPr>
         <w:pStyle w:val="Corpsdetexte"/>
         <w:rPr>
-          <w:rFonts w:hint="eastAsia"/>
           <w:lang w:val="fr-FR"/>
         </w:rPr>
       </w:pPr>
@@ -2009,7 +1969,6 @@
       <w:pPr>
         <w:pStyle w:val="Corpsdetexte"/>
         <w:rPr>
-          <w:rFonts w:hint="eastAsia"/>
           <w:lang w:val="fr-FR"/>
         </w:rPr>
       </w:pPr>
@@ -2020,10 +1979,7 @@
       </w:pPr>
       <w:r>
         <w:lastRenderedPageBreak/>
-        <w:t>Ar</w:t>
-      </w:r>
-      <w:r>
-        <w:t>chitecture Technique</w:t>
+        <w:t>Architecture Technique</w:t>
       </w:r>
     </w:p>
     <w:p>
@@ -2184,7 +2140,7 @@
                     <pic:cNvPicPr/>
                   </pic:nvPicPr>
                   <pic:blipFill>
-                    <a:blip r:embed="rId8">
+                    <a:blip r:embed="rId9">
                       <a:extLst>
                         <a:ext uri="{28A0092B-C50C-407E-A947-70E740481C1C}">
                           <a14:useLocalDpi xmlns:a14="http://schemas.microsoft.com/office/drawing/2010/main" val="0"/>
@@ -2234,6 +2190,979 @@
           <w:lang w:val="fr-FR"/>
         </w:rPr>
       </w:pPr>
+      <w:r>
+        <w:rPr>
+          <w:lang w:val="fr-FR"/>
+        </w:rPr>
+        <w:lastRenderedPageBreak/>
+        <w:t>Relations entre classes :</w:t>
+      </w:r>
+    </w:p>
+    <w:p>
+      <w:pPr>
+        <w:pStyle w:val="Corpsdetexte"/>
+        <w:rPr>
+          <w:lang w:val="fr-FR"/>
+        </w:rPr>
+      </w:pPr>
+    </w:p>
+    <w:p>
+      <w:pPr>
+        <w:pStyle w:val="Corpsdetexte"/>
+        <w:rPr>
+          <w:b/>
+          <w:bCs/>
+          <w:lang w:val="fr-FR"/>
+        </w:rPr>
+      </w:pPr>
+      <w:r>
+        <w:rPr>
+          <w:b/>
+          <w:bCs/>
+          <w:lang w:val="fr-FR"/>
+        </w:rPr>
+        <w:t>User – Rôle :</w:t>
+      </w:r>
+    </w:p>
+    <w:p>
+      <w:pPr>
+        <w:pStyle w:val="Corpsdetexte"/>
+        <w:numPr>
+          <w:ilvl w:val="0"/>
+          <w:numId w:val="12"/>
+        </w:numPr>
+        <w:rPr>
+          <w:lang w:val="fr-FR"/>
+        </w:rPr>
+      </w:pPr>
+      <w:r>
+        <w:rPr>
+          <w:lang w:val="fr-FR"/>
+        </w:rPr>
+        <w:t>« User » représente un utilisateur inscrit sur le site</w:t>
+      </w:r>
+    </w:p>
+    <w:p>
+      <w:pPr>
+        <w:pStyle w:val="Corpsdetexte"/>
+        <w:numPr>
+          <w:ilvl w:val="0"/>
+          <w:numId w:val="12"/>
+        </w:numPr>
+        <w:rPr>
+          <w:lang w:val="fr-FR"/>
+        </w:rPr>
+      </w:pPr>
+      <w:r>
+        <w:rPr>
+          <w:lang w:val="fr-FR"/>
+        </w:rPr>
+        <w:t>« Rôle » représente le rôle d’un utilisateur (admin, client, livreur…)</w:t>
+      </w:r>
+    </w:p>
+    <w:p>
+      <w:pPr>
+        <w:pStyle w:val="Corpsdetexte"/>
+        <w:rPr>
+          <w:lang w:val="fr-FR"/>
+        </w:rPr>
+      </w:pPr>
+      <w:r>
+        <w:rPr>
+          <w:lang w:val="fr-FR"/>
+        </w:rPr>
+        <w:t xml:space="preserve">Un utilisateur est associé à un rôle et un rôle est occupé par un ou plusieurs utilisateurs </w:t>
+      </w:r>
+    </w:p>
+    <w:p>
+      <w:pPr>
+        <w:pStyle w:val="Corpsdetexte"/>
+        <w:rPr>
+          <w:b/>
+          <w:bCs/>
+          <w:lang w:val="fr-FR"/>
+        </w:rPr>
+      </w:pPr>
+      <w:r>
+        <w:rPr>
+          <w:b/>
+          <w:bCs/>
+          <w:lang w:val="fr-FR"/>
+        </w:rPr>
+        <w:t>User – Order :</w:t>
+      </w:r>
+    </w:p>
+    <w:p>
+      <w:pPr>
+        <w:pStyle w:val="Corpsdetexte"/>
+        <w:numPr>
+          <w:ilvl w:val="0"/>
+          <w:numId w:val="12"/>
+        </w:numPr>
+        <w:rPr>
+          <w:lang w:val="fr-FR"/>
+        </w:rPr>
+      </w:pPr>
+      <w:r>
+        <w:rPr>
+          <w:lang w:val="fr-FR"/>
+        </w:rPr>
+        <w:t>« Order » représente une commande faite par un user</w:t>
+      </w:r>
+    </w:p>
+    <w:p>
+      <w:pPr>
+        <w:pStyle w:val="Corpsdetexte"/>
+        <w:rPr>
+          <w:lang w:val="fr-FR"/>
+        </w:rPr>
+      </w:pPr>
+      <w:r>
+        <w:rPr>
+          <w:lang w:val="fr-FR"/>
+        </w:rPr>
+        <w:t xml:space="preserve">Un utilisateur peut avoir aucune ou </w:t>
+      </w:r>
+      <w:r>
+        <w:rPr>
+          <w:lang w:val="fr-FR"/>
+        </w:rPr>
+        <w:t>plusieurs commandes</w:t>
+      </w:r>
+      <w:r>
+        <w:rPr>
+          <w:lang w:val="fr-FR"/>
+        </w:rPr>
+        <w:t xml:space="preserve"> et une commande peut avoir un utilisateur</w:t>
+      </w:r>
+    </w:p>
+    <w:p>
+      <w:pPr>
+        <w:pStyle w:val="Corpsdetexte"/>
+        <w:rPr>
+          <w:b/>
+          <w:bCs/>
+          <w:lang w:val="fr-FR"/>
+        </w:rPr>
+      </w:pPr>
+      <w:r>
+        <w:rPr>
+          <w:b/>
+          <w:bCs/>
+          <w:lang w:val="fr-FR"/>
+        </w:rPr>
+        <w:t>User – Address :</w:t>
+      </w:r>
+    </w:p>
+    <w:p>
+      <w:pPr>
+        <w:pStyle w:val="Corpsdetexte"/>
+        <w:numPr>
+          <w:ilvl w:val="0"/>
+          <w:numId w:val="12"/>
+        </w:numPr>
+        <w:rPr>
+          <w:lang w:val="fr-FR"/>
+        </w:rPr>
+      </w:pPr>
+      <w:r>
+        <w:rPr>
+          <w:lang w:val="fr-FR"/>
+        </w:rPr>
+        <w:t>« Address » Adresse</w:t>
+      </w:r>
+      <w:r>
+        <w:rPr>
+          <w:lang w:val="fr-FR"/>
+        </w:rPr>
+        <w:t xml:space="preserve"> physique d’un restaurant ou un utilisateur </w:t>
+      </w:r>
+    </w:p>
+    <w:p>
+      <w:pPr>
+        <w:pStyle w:val="Corpsdetexte"/>
+        <w:rPr>
+          <w:lang w:val="fr-FR"/>
+        </w:rPr>
+      </w:pPr>
+      <w:r>
+        <w:rPr>
+          <w:lang w:val="fr-FR"/>
+        </w:rPr>
+        <w:t>Un utilisateur peut avoir une seule adresse</w:t>
+      </w:r>
+      <w:r>
+        <w:rPr>
+          <w:lang w:val="fr-FR"/>
+        </w:rPr>
+        <w:t xml:space="preserve"> et une adresse un seul utilisateur</w:t>
+      </w:r>
+    </w:p>
+    <w:p>
+      <w:pPr>
+        <w:pStyle w:val="Corpsdetexte"/>
+        <w:rPr>
+          <w:b/>
+          <w:bCs/>
+          <w:lang w:val="fr-FR"/>
+        </w:rPr>
+      </w:pPr>
+      <w:r>
+        <w:rPr>
+          <w:b/>
+          <w:bCs/>
+          <w:lang w:val="fr-FR"/>
+        </w:rPr>
+        <w:t>Address</w:t>
+      </w:r>
+      <w:r>
+        <w:rPr>
+          <w:b/>
+          <w:bCs/>
+          <w:lang w:val="fr-FR"/>
+        </w:rPr>
+        <w:t xml:space="preserve"> – </w:t>
+      </w:r>
+      <w:r>
+        <w:rPr>
+          <w:b/>
+          <w:bCs/>
+          <w:lang w:val="fr-FR"/>
+        </w:rPr>
+        <w:t>Restaurant</w:t>
+      </w:r>
+      <w:r>
+        <w:rPr>
+          <w:b/>
+          <w:bCs/>
+          <w:lang w:val="fr-FR"/>
+        </w:rPr>
+        <w:t> :</w:t>
+      </w:r>
+    </w:p>
+    <w:p>
+      <w:pPr>
+        <w:pStyle w:val="Corpsdetexte"/>
+        <w:numPr>
+          <w:ilvl w:val="0"/>
+          <w:numId w:val="12"/>
+        </w:numPr>
+        <w:rPr>
+          <w:lang w:val="fr-FR"/>
+        </w:rPr>
+      </w:pPr>
+      <w:r>
+        <w:rPr>
+          <w:lang w:val="fr-FR"/>
+        </w:rPr>
+        <w:t>« </w:t>
+      </w:r>
+      <w:r>
+        <w:rPr>
+          <w:lang w:val="fr-FR"/>
+        </w:rPr>
+        <w:t>Restaurant</w:t>
+      </w:r>
+      <w:r>
+        <w:rPr>
+          <w:lang w:val="fr-FR"/>
+        </w:rPr>
+        <w:t xml:space="preserve"> » </w:t>
+      </w:r>
+      <w:r>
+        <w:rPr>
+          <w:lang w:val="fr-FR"/>
+        </w:rPr>
+        <w:t>lieu physique de vente</w:t>
+      </w:r>
+      <w:r>
+        <w:rPr>
+          <w:lang w:val="fr-FR"/>
+        </w:rPr>
+        <w:t xml:space="preserve"> </w:t>
+      </w:r>
+    </w:p>
+    <w:p>
+      <w:pPr>
+        <w:pStyle w:val="Corpsdetexte"/>
+        <w:rPr>
+          <w:lang w:val="fr-FR"/>
+        </w:rPr>
+      </w:pPr>
+      <w:r>
+        <w:rPr>
+          <w:lang w:val="fr-FR"/>
+        </w:rPr>
+        <w:t xml:space="preserve">Un </w:t>
+      </w:r>
+      <w:r>
+        <w:rPr>
+          <w:lang w:val="fr-FR"/>
+        </w:rPr>
+        <w:t>« restaurant »</w:t>
+      </w:r>
+      <w:r>
+        <w:rPr>
+          <w:lang w:val="fr-FR"/>
+        </w:rPr>
+        <w:t xml:space="preserve"> peut avoir une seule </w:t>
+      </w:r>
+      <w:r>
+        <w:rPr>
+          <w:lang w:val="fr-FR"/>
+        </w:rPr>
+        <w:t>« « </w:t>
+      </w:r>
+      <w:r>
+        <w:rPr>
+          <w:lang w:val="fr-FR"/>
+        </w:rPr>
+        <w:t>adresse</w:t>
+      </w:r>
+      <w:r>
+        <w:rPr>
+          <w:lang w:val="fr-FR"/>
+        </w:rPr>
+        <w:t> »"</w:t>
+      </w:r>
+      <w:r>
+        <w:rPr>
+          <w:lang w:val="fr-FR"/>
+        </w:rPr>
+        <w:t xml:space="preserve"> et une </w:t>
+      </w:r>
+      <w:r>
+        <w:rPr>
+          <w:lang w:val="fr-FR"/>
+        </w:rPr>
+        <w:t>« </w:t>
+      </w:r>
+      <w:r>
+        <w:rPr>
+          <w:lang w:val="fr-FR"/>
+        </w:rPr>
+        <w:t>adresse</w:t>
+      </w:r>
+      <w:r>
+        <w:rPr>
+          <w:lang w:val="fr-FR"/>
+        </w:rPr>
+        <w:t> »</w:t>
+      </w:r>
+      <w:r>
+        <w:rPr>
+          <w:lang w:val="fr-FR"/>
+        </w:rPr>
+        <w:t xml:space="preserve"> un seul </w:t>
+      </w:r>
+      <w:r>
+        <w:rPr>
+          <w:lang w:val="fr-FR"/>
+        </w:rPr>
+        <w:t>« restaurant »</w:t>
+      </w:r>
+    </w:p>
+    <w:p>
+      <w:pPr>
+        <w:pStyle w:val="Corpsdetexte"/>
+        <w:rPr>
+          <w:lang w:val="fr-FR"/>
+        </w:rPr>
+      </w:pPr>
+    </w:p>
+    <w:p>
+      <w:pPr>
+        <w:pStyle w:val="Corpsdetexte"/>
+        <w:rPr>
+          <w:b/>
+          <w:bCs/>
+          <w:lang w:val="fr-FR"/>
+        </w:rPr>
+      </w:pPr>
+      <w:r>
+        <w:rPr>
+          <w:b/>
+          <w:bCs/>
+          <w:lang w:val="fr-FR"/>
+        </w:rPr>
+        <w:t xml:space="preserve"> Order- OrderStatus :</w:t>
+      </w:r>
+    </w:p>
+    <w:p>
+      <w:pPr>
+        <w:pStyle w:val="Corpsdetexte"/>
+        <w:numPr>
+          <w:ilvl w:val="0"/>
+          <w:numId w:val="12"/>
+        </w:numPr>
+        <w:rPr>
+          <w:lang w:val="fr-FR"/>
+        </w:rPr>
+      </w:pPr>
+      <w:r>
+        <w:rPr>
+          <w:lang w:val="fr-FR"/>
+        </w:rPr>
+        <w:t>« Order » Commande d’un client et sa description</w:t>
+      </w:r>
+    </w:p>
+    <w:p>
+      <w:pPr>
+        <w:pStyle w:val="Corpsdetexte"/>
+        <w:numPr>
+          <w:ilvl w:val="0"/>
+          <w:numId w:val="12"/>
+        </w:numPr>
+        <w:rPr>
+          <w:lang w:val="fr-FR"/>
+        </w:rPr>
+      </w:pPr>
+      <w:r>
+        <w:rPr>
+          <w:lang w:val="fr-FR"/>
+        </w:rPr>
+        <w:t>« OrderStatus » statut de la commande (en cours, terminée etc…)</w:t>
+      </w:r>
+    </w:p>
+    <w:p>
+      <w:pPr>
+        <w:pStyle w:val="Corpsdetexte"/>
+        <w:rPr>
+          <w:lang w:val="fr-FR"/>
+        </w:rPr>
+      </w:pPr>
+      <w:r>
+        <w:rPr>
+          <w:lang w:val="fr-FR"/>
+        </w:rPr>
+        <w:t>Une « order » peut avoir un « OrderStatus » et un « OrderStatus » aucune ou plusieurs « order »</w:t>
+      </w:r>
+    </w:p>
+    <w:p>
+      <w:pPr>
+        <w:pStyle w:val="Corpsdetexte"/>
+        <w:rPr>
+          <w:b/>
+          <w:bCs/>
+          <w:lang w:val="fr-FR"/>
+        </w:rPr>
+      </w:pPr>
+      <w:r>
+        <w:rPr>
+          <w:b/>
+          <w:bCs/>
+          <w:lang w:val="fr-FR"/>
+        </w:rPr>
+        <w:t>Order – Product :</w:t>
+      </w:r>
+    </w:p>
+    <w:p>
+      <w:pPr>
+        <w:pStyle w:val="Corpsdetexte"/>
+        <w:numPr>
+          <w:ilvl w:val="0"/>
+          <w:numId w:val="12"/>
+        </w:numPr>
+        <w:rPr>
+          <w:lang w:val="fr-FR"/>
+        </w:rPr>
+      </w:pPr>
+      <w:r>
+        <w:rPr>
+          <w:lang w:val="fr-FR"/>
+        </w:rPr>
+        <w:t xml:space="preserve">« Product » produit commandé </w:t>
+      </w:r>
+    </w:p>
+    <w:p>
+      <w:pPr>
+        <w:pStyle w:val="Corpsdetexte"/>
+        <w:rPr>
+          <w:lang w:val="fr-FR"/>
+        </w:rPr>
+      </w:pPr>
+      <w:r>
+        <w:rPr>
+          <w:lang w:val="fr-FR"/>
+        </w:rPr>
+        <w:t xml:space="preserve">Une « order » peut avoir aucun (si annulé) ou plusieurs « products » et un « product » une </w:t>
+      </w:r>
+      <w:r>
+        <w:rPr>
+          <w:lang w:val="fr-FR"/>
+        </w:rPr>
+        <w:t>où</w:t>
+      </w:r>
+      <w:r>
+        <w:rPr>
+          <w:lang w:val="fr-FR"/>
+        </w:rPr>
+        <w:t>. Plusieurs « order »</w:t>
+      </w:r>
+    </w:p>
+    <w:p>
+      <w:pPr>
+        <w:pStyle w:val="Corpsdetexte"/>
+        <w:rPr>
+          <w:b/>
+          <w:bCs/>
+          <w:lang w:val="fr-FR"/>
+        </w:rPr>
+      </w:pPr>
+      <w:r>
+        <w:rPr>
+          <w:b/>
+          <w:bCs/>
+          <w:lang w:val="fr-FR"/>
+        </w:rPr>
+        <w:t>Order – Address :</w:t>
+      </w:r>
+    </w:p>
+    <w:p>
+      <w:pPr>
+        <w:pStyle w:val="Corpsdetexte"/>
+        <w:rPr>
+          <w:lang w:val="fr-FR"/>
+        </w:rPr>
+      </w:pPr>
+      <w:r>
+        <w:rPr>
+          <w:lang w:val="fr-FR"/>
+        </w:rPr>
+        <w:t>Une « order » peut avoir une « a</w:t>
+      </w:r>
+      <w:r>
+        <w:rPr>
+          <w:lang w:val="fr-FR"/>
+        </w:rPr>
+        <w:t>d</w:t>
+      </w:r>
+      <w:r>
+        <w:rPr>
+          <w:lang w:val="fr-FR"/>
+        </w:rPr>
+        <w:t>dress » et une « a</w:t>
+      </w:r>
+      <w:r>
+        <w:rPr>
+          <w:lang w:val="fr-FR"/>
+        </w:rPr>
+        <w:t>d</w:t>
+      </w:r>
+      <w:r>
+        <w:rPr>
+          <w:lang w:val="fr-FR"/>
+        </w:rPr>
+        <w:t>dress » aucune ou plusieurs « order »</w:t>
+      </w:r>
+    </w:p>
+    <w:p>
+      <w:pPr>
+        <w:pStyle w:val="Corpsdetexte"/>
+        <w:rPr>
+          <w:b/>
+          <w:bCs/>
+          <w:lang w:val="fr-FR"/>
+        </w:rPr>
+      </w:pPr>
+      <w:r>
+        <w:rPr>
+          <w:b/>
+          <w:bCs/>
+          <w:lang w:val="fr-FR"/>
+        </w:rPr>
+        <w:t>Order – Restaurant :</w:t>
+      </w:r>
+    </w:p>
+    <w:p>
+      <w:pPr>
+        <w:pStyle w:val="Corpsdetexte"/>
+        <w:rPr>
+          <w:lang w:val="fr-FR"/>
+        </w:rPr>
+      </w:pPr>
+      <w:r>
+        <w:rPr>
+          <w:lang w:val="fr-FR"/>
+        </w:rPr>
+        <w:t>Une « order » peut avoir un « </w:t>
+      </w:r>
+      <w:r>
+        <w:rPr>
+          <w:lang w:val="fr-FR"/>
+        </w:rPr>
+        <w:t>restaurant</w:t>
+      </w:r>
+      <w:r>
+        <w:rPr>
+          <w:lang w:val="fr-FR"/>
+        </w:rPr>
+        <w:t> » et un « </w:t>
+      </w:r>
+      <w:r>
+        <w:rPr>
+          <w:lang w:val="fr-FR"/>
+        </w:rPr>
+        <w:t>restaurant</w:t>
+      </w:r>
+      <w:r>
+        <w:rPr>
+          <w:lang w:val="fr-FR"/>
+        </w:rPr>
+        <w:t> » aucune ou plusieurs « order »</w:t>
+      </w:r>
+    </w:p>
+    <w:p>
+      <w:pPr>
+        <w:pStyle w:val="Corpsdetexte"/>
+        <w:rPr>
+          <w:b/>
+          <w:bCs/>
+          <w:lang w:val="en-US"/>
+        </w:rPr>
+      </w:pPr>
+      <w:r>
+        <w:rPr>
+          <w:b/>
+          <w:bCs/>
+          <w:lang w:val="en-US"/>
+        </w:rPr>
+        <w:t xml:space="preserve">Order – </w:t>
+      </w:r>
+      <w:r>
+        <w:rPr>
+          <w:b/>
+          <w:bCs/>
+          <w:lang w:val="en-US"/>
+        </w:rPr>
+        <w:t>PaymentMethod</w:t>
+      </w:r>
+      <w:r>
+        <w:rPr>
+          <w:b/>
+          <w:bCs/>
+          <w:lang w:val="en-US"/>
+        </w:rPr>
+        <w:t>:</w:t>
+      </w:r>
+    </w:p>
+    <w:p>
+      <w:pPr>
+        <w:pStyle w:val="Corpsdetexte"/>
+        <w:numPr>
+          <w:ilvl w:val="0"/>
+          <w:numId w:val="12"/>
+        </w:numPr>
+        <w:rPr>
+          <w:lang w:val="fr-FR"/>
+        </w:rPr>
+      </w:pPr>
+      <w:r>
+        <w:rPr>
+          <w:lang w:val="fr-FR"/>
+        </w:rPr>
+        <w:t>“PaymentMethod”, le paiement choisi (</w:t>
+      </w:r>
+      <w:r>
+        <w:rPr>
+          <w:lang w:val="fr-FR"/>
+        </w:rPr>
+        <w:t>chèque, CB, PayPal)</w:t>
+      </w:r>
+    </w:p>
+    <w:p>
+      <w:pPr>
+        <w:pStyle w:val="Corpsdetexte"/>
+        <w:rPr>
+          <w:lang w:val="fr-FR"/>
+        </w:rPr>
+      </w:pPr>
+      <w:r>
+        <w:rPr>
+          <w:lang w:val="fr-FR"/>
+        </w:rPr>
+        <w:lastRenderedPageBreak/>
+        <w:t>Une « order » peut avoir une seule « PaymentMethod » et une « PaymentMethod peut avoir aucun ou plusieurs « order »</w:t>
+      </w:r>
+    </w:p>
+    <w:p>
+      <w:pPr>
+        <w:pStyle w:val="Corpsdetexte"/>
+        <w:rPr>
+          <w:b/>
+          <w:bCs/>
+          <w:lang w:val="fr-FR"/>
+        </w:rPr>
+      </w:pPr>
+      <w:r>
+        <w:rPr>
+          <w:b/>
+          <w:bCs/>
+          <w:lang w:val="fr-FR"/>
+        </w:rPr>
+        <w:t xml:space="preserve">Order – </w:t>
+      </w:r>
+      <w:r>
+        <w:rPr>
+          <w:b/>
+          <w:bCs/>
+          <w:lang w:val="fr-FR"/>
+        </w:rPr>
+        <w:t>DeliveryMode :</w:t>
+      </w:r>
+    </w:p>
+    <w:p>
+      <w:pPr>
+        <w:pStyle w:val="Corpsdetexte"/>
+        <w:numPr>
+          <w:ilvl w:val="0"/>
+          <w:numId w:val="12"/>
+        </w:numPr>
+        <w:rPr>
+          <w:b/>
+          <w:bCs/>
+          <w:lang w:val="fr-FR"/>
+        </w:rPr>
+      </w:pPr>
+      <w:r>
+        <w:rPr>
+          <w:lang w:val="fr-FR"/>
+        </w:rPr>
+        <w:t>“DeliveryMode” le mode de livraison</w:t>
+      </w:r>
+      <w:r>
+        <w:rPr>
+          <w:lang w:val="fr-FR"/>
+        </w:rPr>
+        <w:t xml:space="preserve"> choisi</w:t>
+      </w:r>
+    </w:p>
+    <w:p>
+      <w:pPr>
+        <w:pStyle w:val="Corpsdetexte"/>
+        <w:ind w:left="720"/>
+        <w:rPr>
+          <w:lang w:val="fr-FR"/>
+        </w:rPr>
+      </w:pPr>
+      <w:r>
+        <w:rPr>
+          <w:lang w:val="fr-FR"/>
+        </w:rPr>
+        <w:t>Une « order » peut avoir un seul « DelivreryMode » et un « DelivreryMode peut avoir aucune ou plusieurs « order »</w:t>
+      </w:r>
+    </w:p>
+    <w:p>
+      <w:pPr>
+        <w:pStyle w:val="Corpsdetexte"/>
+        <w:rPr>
+          <w:b/>
+          <w:bCs/>
+          <w:lang w:val="fr-FR"/>
+        </w:rPr>
+      </w:pPr>
+      <w:r>
+        <w:rPr>
+          <w:b/>
+          <w:bCs/>
+          <w:lang w:val="fr-FR"/>
+        </w:rPr>
+        <w:t>Restaurant – Reviews</w:t>
+      </w:r>
+      <w:r>
+        <w:rPr>
+          <w:b/>
+          <w:bCs/>
+          <w:lang w:val="fr-FR"/>
+        </w:rPr>
+        <w:t> :</w:t>
+      </w:r>
+    </w:p>
+    <w:p>
+      <w:pPr>
+        <w:pStyle w:val="Corpsdetexte"/>
+        <w:numPr>
+          <w:ilvl w:val="0"/>
+          <w:numId w:val="12"/>
+        </w:numPr>
+        <w:rPr>
+          <w:b/>
+          <w:bCs/>
+          <w:lang w:val="fr-FR"/>
+        </w:rPr>
+      </w:pPr>
+      <w:r>
+        <w:rPr>
+          <w:lang w:val="fr-FR"/>
+        </w:rPr>
+        <w:t>« Reviews » Un commentaire laissé par un utilisateur sur un restaurant</w:t>
+      </w:r>
+    </w:p>
+    <w:p>
+      <w:pPr>
+        <w:pStyle w:val="Corpsdetexte"/>
+        <w:rPr>
+          <w:lang w:val="fr-FR"/>
+        </w:rPr>
+      </w:pPr>
+      <w:r>
+        <w:rPr>
+          <w:lang w:val="fr-FR"/>
+        </w:rPr>
+        <w:t>Un « restaurant » peut avoir aucune ou plusieurs « </w:t>
+      </w:r>
+      <w:proofErr w:type="spellStart"/>
+      <w:r>
+        <w:rPr>
+          <w:lang w:val="fr-FR"/>
+        </w:rPr>
+        <w:t>reviews</w:t>
+      </w:r>
+      <w:proofErr w:type="spellEnd"/>
+      <w:r>
+        <w:rPr>
+          <w:lang w:val="fr-FR"/>
+        </w:rPr>
+        <w:t> » et une « </w:t>
+      </w:r>
+      <w:proofErr w:type="spellStart"/>
+      <w:r>
+        <w:rPr>
+          <w:lang w:val="fr-FR"/>
+        </w:rPr>
+        <w:t>reviews</w:t>
+      </w:r>
+      <w:proofErr w:type="spellEnd"/>
+      <w:r>
+        <w:rPr>
+          <w:lang w:val="fr-FR"/>
+        </w:rPr>
+        <w:t> » peut avoir aucune ou un « restaurant »</w:t>
+      </w:r>
+    </w:p>
+    <w:p>
+      <w:pPr>
+        <w:pStyle w:val="Corpsdetexte"/>
+        <w:rPr>
+          <w:b/>
+          <w:bCs/>
+          <w:lang w:val="fr-FR"/>
+        </w:rPr>
+      </w:pPr>
+      <w:r>
+        <w:rPr>
+          <w:b/>
+          <w:bCs/>
+          <w:lang w:val="fr-FR"/>
+        </w:rPr>
+        <w:t>Restaurant – Product :</w:t>
+      </w:r>
+    </w:p>
+    <w:p>
+      <w:pPr>
+        <w:pStyle w:val="Corpsdetexte"/>
+        <w:rPr>
+          <w:lang w:val="fr-FR"/>
+        </w:rPr>
+      </w:pPr>
+      <w:r>
+        <w:rPr>
+          <w:lang w:val="fr-FR"/>
+        </w:rPr>
+        <w:t>Un « restaurant peut avoir aucun ou plusieurs « products » et un « product » peut avoir un ou plusieurs « restaurants »</w:t>
+      </w:r>
+    </w:p>
+    <w:p>
+      <w:pPr>
+        <w:pStyle w:val="Corpsdetexte"/>
+        <w:rPr>
+          <w:b/>
+          <w:bCs/>
+          <w:lang w:val="fr-FR"/>
+        </w:rPr>
+      </w:pPr>
+      <w:r>
+        <w:rPr>
+          <w:b/>
+          <w:bCs/>
+          <w:lang w:val="fr-FR"/>
+        </w:rPr>
+        <w:t>Product – Category :</w:t>
+      </w:r>
+    </w:p>
+    <w:p>
+      <w:pPr>
+        <w:pStyle w:val="Corpsdetexte"/>
+        <w:numPr>
+          <w:ilvl w:val="0"/>
+          <w:numId w:val="12"/>
+        </w:numPr>
+        <w:rPr>
+          <w:b/>
+          <w:bCs/>
+          <w:lang w:val="fr-FR"/>
+        </w:rPr>
+      </w:pPr>
+      <w:r>
+        <w:rPr>
+          <w:lang w:val="fr-FR"/>
+        </w:rPr>
+        <w:t>Category : Catégorie du produit selon son type</w:t>
+      </w:r>
+    </w:p>
+    <w:p>
+      <w:pPr>
+        <w:pStyle w:val="Corpsdetexte"/>
+        <w:rPr>
+          <w:b/>
+          <w:bCs/>
+          <w:lang w:val="fr-FR"/>
+        </w:rPr>
+      </w:pPr>
+      <w:r>
+        <w:rPr>
+          <w:lang w:val="fr-FR"/>
+        </w:rPr>
+        <w:t>Un « product » peut avoir une seule « </w:t>
+      </w:r>
+      <w:proofErr w:type="spellStart"/>
+      <w:r>
+        <w:rPr>
+          <w:lang w:val="fr-FR"/>
+        </w:rPr>
+        <w:t>category</w:t>
+      </w:r>
+      <w:proofErr w:type="spellEnd"/>
+      <w:r>
+        <w:rPr>
+          <w:lang w:val="fr-FR"/>
+        </w:rPr>
+        <w:t> » et une « </w:t>
+      </w:r>
+      <w:proofErr w:type="spellStart"/>
+      <w:r>
+        <w:rPr>
+          <w:lang w:val="fr-FR"/>
+        </w:rPr>
+        <w:t>category</w:t>
+      </w:r>
+      <w:proofErr w:type="spellEnd"/>
+      <w:r>
+        <w:rPr>
+          <w:lang w:val="fr-FR"/>
+        </w:rPr>
+        <w:t> » peut avoir aucun ou plusieurs « product »</w:t>
+      </w:r>
+    </w:p>
+    <w:p>
+      <w:pPr>
+        <w:pStyle w:val="Corpsdetexte"/>
+        <w:rPr>
+          <w:b/>
+          <w:bCs/>
+          <w:lang w:val="fr-FR"/>
+        </w:rPr>
+      </w:pPr>
     </w:p>
     <w:p>
       <w:pPr>
@@ -2648,7 +3577,7 @@
           <w:shd w:val="clear" w:color="auto" w:fill="FFFFFF"/>
           <w:lang w:val="fr-FR" w:eastAsia="fr-FR" w:bidi="ar-SA"/>
         </w:rPr>
-        <w:t xml:space="preserve">qui est affiché uniquement pour l’interface d’un </w:t>
+        <w:t xml:space="preserve">qui est affiché uniquement pour l’interface d’un employé interne à OC PIZZA </w:t>
       </w:r>
       <w:r>
         <w:rPr>
@@ -2659,9 +3588,13 @@
           <w:shd w:val="clear" w:color="auto" w:fill="FFFFFF"/>
           <w:lang w:val="fr-FR" w:eastAsia="fr-FR" w:bidi="ar-SA"/>
         </w:rPr>
-        <w:t>employé interne à OC PIZZA</w:t>
-      </w:r>
-      <w:r>
+        <w:t xml:space="preserve"> </w:t>
+      </w:r>
+    </w:p>
+    <w:p>
+      <w:pPr>
+        <w:widowControl/>
+        <w:suppressAutoHyphens w:val="0"/>
         <w:rPr>
           <w:rFonts w:ascii="Segoe UI" w:eastAsia="Times New Roman" w:hAnsi="Segoe UI" w:cs="Segoe UI"/>
           <w:color w:val="24292E"/>
@@ -2670,9 +3603,53 @@
           <w:shd w:val="clear" w:color="auto" w:fill="FFFFFF"/>
           <w:lang w:val="fr-FR" w:eastAsia="fr-FR" w:bidi="ar-SA"/>
         </w:rPr>
-        <w:t xml:space="preserve"> </w:t>
-      </w:r>
-      <w:r>
+      </w:pPr>
+    </w:p>
+    <w:p>
+      <w:pPr>
+        <w:pStyle w:val="Corpsdetexte"/>
+        <w:spacing w:after="0"/>
+        <w:rPr>
+          <w:b/>
+          <w:bCs/>
+          <w:sz w:val="28"/>
+          <w:szCs w:val="30"/>
+          <w:u w:val="single"/>
+          <w:lang w:val="fr-FR"/>
+        </w:rPr>
+      </w:pPr>
+      <w:proofErr w:type="spellStart"/>
+      <w:r>
+        <w:rPr>
+          <w:b/>
+          <w:bCs/>
+          <w:sz w:val="28"/>
+          <w:szCs w:val="30"/>
+          <w:u w:val="single"/>
+          <w:lang w:val="fr-FR"/>
+        </w:rPr>
+        <w:t>Delivrer</w:t>
+      </w:r>
+      <w:proofErr w:type="spellEnd"/>
+    </w:p>
+    <w:p>
+      <w:pPr>
+        <w:pStyle w:val="Corpsdetexte"/>
+        <w:spacing w:after="0"/>
+        <w:rPr>
+          <w:b/>
+          <w:bCs/>
+          <w:sz w:val="28"/>
+          <w:szCs w:val="30"/>
+          <w:u w:val="single"/>
+          <w:lang w:val="fr-FR"/>
+        </w:rPr>
+      </w:pPr>
+    </w:p>
+    <w:p>
+      <w:pPr>
+        <w:widowControl/>
+        <w:suppressAutoHyphens w:val="0"/>
         <w:rPr>
           <w:rFonts w:ascii="Segoe UI" w:eastAsia="Times New Roman" w:hAnsi="Segoe UI" w:cs="Segoe UI"/>
           <w:color w:val="24292E"/>
@@ -2681,13 +3658,8 @@
           <w:shd w:val="clear" w:color="auto" w:fill="FFFFFF"/>
           <w:lang w:val="fr-FR" w:eastAsia="fr-FR" w:bidi="ar-SA"/>
         </w:rPr>
-        <w:t xml:space="preserve"> </w:t>
-      </w:r>
-    </w:p>
-    <w:p>
-      <w:pPr>
-        <w:widowControl/>
-        <w:suppressAutoHyphens w:val="0"/>
+      </w:pPr>
+      <w:r>
         <w:rPr>
           <w:rFonts w:ascii="Segoe UI" w:eastAsia="Times New Roman" w:hAnsi="Segoe UI" w:cs="Segoe UI"/>
           <w:color w:val="24292E"/>
@@ -2696,53 +3668,9 @@
           <w:shd w:val="clear" w:color="auto" w:fill="FFFFFF"/>
           <w:lang w:val="fr-FR" w:eastAsia="fr-FR" w:bidi="ar-SA"/>
         </w:rPr>
-      </w:pPr>
-    </w:p>
-    <w:p>
-      <w:pPr>
-        <w:pStyle w:val="Corpsdetexte"/>
-        <w:spacing w:after="0"/>
-        <w:rPr>
-          <w:b/>
-          <w:bCs/>
-          <w:sz w:val="28"/>
-          <w:szCs w:val="30"/>
-          <w:u w:val="single"/>
-          <w:lang w:val="fr-FR"/>
-        </w:rPr>
-      </w:pPr>
-      <w:proofErr w:type="spellStart"/>
-      <w:r>
-        <w:rPr>
-          <w:b/>
-          <w:bCs/>
-          <w:sz w:val="28"/>
-          <w:szCs w:val="30"/>
-          <w:u w:val="single"/>
-          <w:lang w:val="fr-FR"/>
-        </w:rPr>
-        <w:t>Delivrer</w:t>
-      </w:r>
-      <w:proofErr w:type="spellEnd"/>
-    </w:p>
-    <w:p>
-      <w:pPr>
-        <w:pStyle w:val="Corpsdetexte"/>
-        <w:spacing w:after="0"/>
-        <w:rPr>
-          <w:b/>
-          <w:bCs/>
-          <w:sz w:val="28"/>
-          <w:szCs w:val="30"/>
-          <w:u w:val="single"/>
-          <w:lang w:val="fr-FR"/>
-        </w:rPr>
-      </w:pPr>
-    </w:p>
-    <w:p>
-      <w:pPr>
-        <w:widowControl/>
-        <w:suppressAutoHyphens w:val="0"/>
+        <w:t xml:space="preserve">Composant </w:t>
+      </w:r>
+      <w:r>
         <w:rPr>
           <w:rFonts w:ascii="Segoe UI" w:eastAsia="Times New Roman" w:hAnsi="Segoe UI" w:cs="Segoe UI"/>
           <w:color w:val="24292E"/>
@@ -2751,7 +3679,9 @@
           <w:shd w:val="clear" w:color="auto" w:fill="FFFFFF"/>
           <w:lang w:val="fr-FR" w:eastAsia="fr-FR" w:bidi="ar-SA"/>
         </w:rPr>
-      </w:pPr>
+        <w:t>qui est affiché uniquement pour l’interface d’un livreur de la pizzeria ou d’un service tiers (</w:t>
+      </w:r>
+      <w:proofErr w:type="spellStart"/>
       <w:r>
         <w:rPr>
           <w:rFonts w:ascii="Segoe UI" w:eastAsia="Times New Roman" w:hAnsi="Segoe UI" w:cs="Segoe UI"/>
@@ -2761,8 +3691,9 @@
           <w:shd w:val="clear" w:color="auto" w:fill="FFFFFF"/>
           <w:lang w:val="fr-FR" w:eastAsia="fr-FR" w:bidi="ar-SA"/>
         </w:rPr>
-        <w:t xml:space="preserve">Composant </w:t>
-      </w:r>
+        <w:t>uber</w:t>
+      </w:r>
+      <w:proofErr w:type="spellEnd"/>
       <w:r>
         <w:rPr>
           <w:rFonts w:ascii="Segoe UI" w:eastAsia="Times New Roman" w:hAnsi="Segoe UI" w:cs="Segoe UI"/>
@@ -2772,8 +3703,9 @@
           <w:shd w:val="clear" w:color="auto" w:fill="FFFFFF"/>
           <w:lang w:val="fr-FR" w:eastAsia="fr-FR" w:bidi="ar-SA"/>
         </w:rPr>
-        <w:t xml:space="preserve">qui est affiché uniquement pour l’interface d’un </w:t>
-      </w:r>
+        <w:t xml:space="preserve">, </w:t>
+      </w:r>
+      <w:proofErr w:type="spellStart"/>
       <w:r>
         <w:rPr>
           <w:rFonts w:ascii="Segoe UI" w:eastAsia="Times New Roman" w:hAnsi="Segoe UI" w:cs="Segoe UI"/>
@@ -2783,8 +3715,9 @@
           <w:shd w:val="clear" w:color="auto" w:fill="FFFFFF"/>
           <w:lang w:val="fr-FR" w:eastAsia="fr-FR" w:bidi="ar-SA"/>
         </w:rPr>
-        <w:t>livreur</w:t>
-      </w:r>
+        <w:t>delivroo</w:t>
+      </w:r>
+      <w:proofErr w:type="spellEnd"/>
       <w:r>
         <w:rPr>
           <w:rFonts w:ascii="Segoe UI" w:eastAsia="Times New Roman" w:hAnsi="Segoe UI" w:cs="Segoe UI"/>
@@ -2794,9 +3727,79 @@
           <w:shd w:val="clear" w:color="auto" w:fill="FFFFFF"/>
           <w:lang w:val="fr-FR" w:eastAsia="fr-FR" w:bidi="ar-SA"/>
         </w:rPr>
-        <w:t xml:space="preserve"> de la pizzeria</w:t>
-      </w:r>
-      <w:r>
+        <w:t>)</w:t>
+      </w:r>
+    </w:p>
+    <w:p>
+      <w:pPr>
+        <w:pStyle w:val="Corpsdetexte"/>
+        <w:spacing w:after="0"/>
+        <w:rPr>
+          <w:b/>
+          <w:bCs/>
+          <w:sz w:val="28"/>
+          <w:szCs w:val="30"/>
+          <w:u w:val="single"/>
+          <w:lang w:val="fr-FR"/>
+        </w:rPr>
+      </w:pPr>
+    </w:p>
+    <w:p>
+      <w:pPr>
+        <w:pStyle w:val="Corpsdetexte"/>
+        <w:spacing w:after="0"/>
+        <w:rPr>
+          <w:b/>
+          <w:bCs/>
+          <w:sz w:val="28"/>
+          <w:szCs w:val="30"/>
+          <w:u w:val="single"/>
+          <w:lang w:val="fr-FR"/>
+        </w:rPr>
+      </w:pPr>
+      <w:r>
+        <w:rPr>
+          <w:b/>
+          <w:bCs/>
+          <w:sz w:val="28"/>
+          <w:szCs w:val="30"/>
+          <w:u w:val="single"/>
+          <w:lang w:val="fr-FR"/>
+        </w:rPr>
+        <w:t xml:space="preserve">Shopping </w:t>
+      </w:r>
+      <w:proofErr w:type="spellStart"/>
+      <w:r>
+        <w:rPr>
+          <w:b/>
+          <w:bCs/>
+          <w:sz w:val="28"/>
+          <w:szCs w:val="30"/>
+          <w:u w:val="single"/>
+          <w:lang w:val="fr-FR"/>
+        </w:rPr>
+        <w:t>Cart</w:t>
+      </w:r>
+      <w:proofErr w:type="spellEnd"/>
+    </w:p>
+    <w:p>
+      <w:pPr>
+        <w:pStyle w:val="Corpsdetexte"/>
+        <w:spacing w:after="0"/>
+        <w:rPr>
+          <w:b/>
+          <w:bCs/>
+          <w:sz w:val="28"/>
+          <w:szCs w:val="30"/>
+          <w:u w:val="single"/>
+          <w:lang w:val="fr-FR"/>
+        </w:rPr>
+      </w:pPr>
+    </w:p>
+    <w:p>
+      <w:pPr>
+        <w:widowControl/>
+        <w:suppressAutoHyphens w:val="0"/>
         <w:rPr>
           <w:rFonts w:ascii="Segoe UI" w:eastAsia="Times New Roman" w:hAnsi="Segoe UI" w:cs="Segoe UI"/>
           <w:color w:val="24292E"/>
@@ -2805,9 +3808,7 @@
           <w:shd w:val="clear" w:color="auto" w:fill="FFFFFF"/>
           <w:lang w:val="fr-FR" w:eastAsia="fr-FR" w:bidi="ar-SA"/>
         </w:rPr>
-        <w:t xml:space="preserve"> ou d’un service tiers (</w:t>
-      </w:r>
-      <w:proofErr w:type="spellStart"/>
+      </w:pPr>
       <w:r>
         <w:rPr>
           <w:rFonts w:ascii="Segoe UI" w:eastAsia="Times New Roman" w:hAnsi="Segoe UI" w:cs="Segoe UI"/>
@@ -2817,9 +3818,8 @@
           <w:shd w:val="clear" w:color="auto" w:fill="FFFFFF"/>
           <w:lang w:val="fr-FR" w:eastAsia="fr-FR" w:bidi="ar-SA"/>
         </w:rPr>
-        <w:t>uber</w:t>
-      </w:r>
-      <w:proofErr w:type="spellEnd"/>
+        <w:t xml:space="preserve">Composant </w:t>
+      </w:r>
       <w:r>
         <w:rPr>
           <w:rFonts w:ascii="Segoe UI" w:eastAsia="Times New Roman" w:hAnsi="Segoe UI" w:cs="Segoe UI"/>
@@ -2829,10 +3829,13 @@
           <w:shd w:val="clear" w:color="auto" w:fill="FFFFFF"/>
           <w:lang w:val="fr-FR" w:eastAsia="fr-FR" w:bidi="ar-SA"/>
         </w:rPr>
-        <w:t xml:space="preserve">, </w:t>
-      </w:r>
-      <w:proofErr w:type="spellStart"/>
-      <w:r>
+        <w:t>qui est utilisé pour la gestion du panier utilisateur et l’affichage des produits ainsi que le récapitulatif du tarif et promotions</w:t>
+      </w:r>
+    </w:p>
+    <w:p>
+      <w:pPr>
+        <w:widowControl/>
+        <w:suppressAutoHyphens w:val="0"/>
         <w:rPr>
           <w:rFonts w:ascii="Segoe UI" w:eastAsia="Times New Roman" w:hAnsi="Segoe UI" w:cs="Segoe UI"/>
           <w:color w:val="24292E"/>
@@ -2841,9 +3844,7 @@
           <w:shd w:val="clear" w:color="auto" w:fill="FFFFFF"/>
           <w:lang w:val="fr-FR" w:eastAsia="fr-FR" w:bidi="ar-SA"/>
         </w:rPr>
-        <w:t>delivroo</w:t>
-      </w:r>
-      <w:proofErr w:type="spellEnd"/>
+      </w:pPr>
       <w:r>
         <w:rPr>
           <w:rFonts w:ascii="Segoe UI" w:eastAsia="Times New Roman" w:hAnsi="Segoe UI" w:cs="Segoe UI"/>
@@ -2853,79 +3854,9 @@
           <w:shd w:val="clear" w:color="auto" w:fill="FFFFFF"/>
           <w:lang w:val="fr-FR" w:eastAsia="fr-FR" w:bidi="ar-SA"/>
         </w:rPr>
-        <w:t>)</w:t>
-      </w:r>
-    </w:p>
-    <w:p>
-      <w:pPr>
-        <w:pStyle w:val="Corpsdetexte"/>
-        <w:spacing w:after="0"/>
-        <w:rPr>
-          <w:b/>
-          <w:bCs/>
-          <w:sz w:val="28"/>
-          <w:szCs w:val="30"/>
-          <w:u w:val="single"/>
-          <w:lang w:val="fr-FR"/>
-        </w:rPr>
-      </w:pPr>
-    </w:p>
-    <w:p>
-      <w:pPr>
-        <w:pStyle w:val="Corpsdetexte"/>
-        <w:spacing w:after="0"/>
-        <w:rPr>
-          <w:b/>
-          <w:bCs/>
-          <w:sz w:val="28"/>
-          <w:szCs w:val="30"/>
-          <w:u w:val="single"/>
-          <w:lang w:val="fr-FR"/>
-        </w:rPr>
-      </w:pPr>
-      <w:r>
-        <w:rPr>
-          <w:b/>
-          <w:bCs/>
-          <w:sz w:val="28"/>
-          <w:szCs w:val="30"/>
-          <w:u w:val="single"/>
-          <w:lang w:val="fr-FR"/>
-        </w:rPr>
-        <w:t xml:space="preserve">Shopping </w:t>
-      </w:r>
-      <w:proofErr w:type="spellStart"/>
-      <w:r>
-        <w:rPr>
-          <w:b/>
-          <w:bCs/>
-          <w:sz w:val="28"/>
-          <w:szCs w:val="30"/>
-          <w:u w:val="single"/>
-          <w:lang w:val="fr-FR"/>
-        </w:rPr>
-        <w:t>Cart</w:t>
-      </w:r>
-      <w:proofErr w:type="spellEnd"/>
-    </w:p>
-    <w:p>
-      <w:pPr>
-        <w:pStyle w:val="Corpsdetexte"/>
-        <w:spacing w:after="0"/>
-        <w:rPr>
-          <w:b/>
-          <w:bCs/>
-          <w:sz w:val="28"/>
-          <w:szCs w:val="30"/>
-          <w:u w:val="single"/>
-          <w:lang w:val="fr-FR"/>
-        </w:rPr>
-      </w:pPr>
-    </w:p>
-    <w:p>
-      <w:pPr>
-        <w:widowControl/>
-        <w:suppressAutoHyphens w:val="0"/>
+        <w:t xml:space="preserve"> </w:t>
+      </w:r>
+      <w:r>
         <w:rPr>
           <w:rFonts w:ascii="Segoe UI" w:eastAsia="Times New Roman" w:hAnsi="Segoe UI" w:cs="Segoe UI"/>
           <w:color w:val="24292E"/>
@@ -2934,8 +3865,65 @@
           <w:shd w:val="clear" w:color="auto" w:fill="FFFFFF"/>
           <w:lang w:val="fr-FR" w:eastAsia="fr-FR" w:bidi="ar-SA"/>
         </w:rPr>
-      </w:pPr>
-      <w:r>
+        <w:t xml:space="preserve"> </w:t>
+      </w:r>
+    </w:p>
+    <w:p>
+      <w:pPr>
+        <w:pStyle w:val="Corpsdetexte"/>
+        <w:spacing w:after="0"/>
+        <w:rPr>
+          <w:b/>
+          <w:bCs/>
+          <w:sz w:val="28"/>
+          <w:szCs w:val="30"/>
+          <w:u w:val="single"/>
+          <w:lang w:val="fr-FR"/>
+        </w:rPr>
+      </w:pPr>
+      <w:proofErr w:type="spellStart"/>
+      <w:r>
+        <w:rPr>
+          <w:b/>
+          <w:bCs/>
+          <w:sz w:val="28"/>
+          <w:szCs w:val="30"/>
+          <w:u w:val="single"/>
+          <w:lang w:val="fr-FR"/>
+        </w:rPr>
+        <w:t>Payment</w:t>
+      </w:r>
+      <w:proofErr w:type="spellEnd"/>
+      <w:r>
+        <w:rPr>
+          <w:b/>
+          <w:bCs/>
+          <w:sz w:val="28"/>
+          <w:szCs w:val="30"/>
+          <w:u w:val="single"/>
+          <w:lang w:val="fr-FR"/>
+        </w:rPr>
+        <w:t xml:space="preserve"> Method</w:t>
+      </w:r>
+    </w:p>
+    <w:p>
+      <w:pPr>
+        <w:pStyle w:val="Corpsdetexte"/>
+        <w:spacing w:after="0"/>
+        <w:rPr>
+          <w:b/>
+          <w:bCs/>
+          <w:sz w:val="28"/>
+          <w:szCs w:val="30"/>
+          <w:u w:val="single"/>
+          <w:lang w:val="fr-FR"/>
+        </w:rPr>
+      </w:pPr>
+    </w:p>
+    <w:p>
+      <w:pPr>
+        <w:widowControl/>
+        <w:suppressAutoHyphens w:val="0"/>
         <w:rPr>
           <w:rFonts w:ascii="Segoe UI" w:eastAsia="Times New Roman" w:hAnsi="Segoe UI" w:cs="Segoe UI"/>
           <w:color w:val="24292E"/>
@@ -2944,8 +3932,7 @@
           <w:shd w:val="clear" w:color="auto" w:fill="FFFFFF"/>
           <w:lang w:val="fr-FR" w:eastAsia="fr-FR" w:bidi="ar-SA"/>
         </w:rPr>
-        <w:t xml:space="preserve">Composant </w:t>
-      </w:r>
+      </w:pPr>
       <w:r>
         <w:rPr>
           <w:rFonts w:ascii="Segoe UI" w:eastAsia="Times New Roman" w:hAnsi="Segoe UI" w:cs="Segoe UI"/>
@@ -2955,7 +3942,7 @@
           <w:shd w:val="clear" w:color="auto" w:fill="FFFFFF"/>
           <w:lang w:val="fr-FR" w:eastAsia="fr-FR" w:bidi="ar-SA"/>
         </w:rPr>
-        <w:t xml:space="preserve">qui est </w:t>
+        <w:t xml:space="preserve">Composant pour gérer les </w:t>
       </w:r>
       <w:r>
         <w:rPr>
@@ -2966,13 +3953,9 @@
           <w:shd w:val="clear" w:color="auto" w:fill="FFFFFF"/>
           <w:lang w:val="fr-FR" w:eastAsia="fr-FR" w:bidi="ar-SA"/>
         </w:rPr>
-        <w:t>utilisé pour la gestion du panier utilisateur et l’affichage des produits ainsi que le récapitulatif du tarif et promotions</w:t>
-      </w:r>
-    </w:p>
-    <w:p>
-      <w:pPr>
-        <w:widowControl/>
-        <w:suppressAutoHyphens w:val="0"/>
+        <w:t>paiements</w:t>
+      </w:r>
+      <w:r>
         <w:rPr>
           <w:rFonts w:ascii="Segoe UI" w:eastAsia="Times New Roman" w:hAnsi="Segoe UI" w:cs="Segoe UI"/>
           <w:color w:val="24292E"/>
@@ -2981,7 +3964,9 @@
           <w:shd w:val="clear" w:color="auto" w:fill="FFFFFF"/>
           <w:lang w:val="fr-FR" w:eastAsia="fr-FR" w:bidi="ar-SA"/>
         </w:rPr>
-      </w:pPr>
+        <w:t xml:space="preserve"> en ligne qui est lié à une API externe (</w:t>
+      </w:r>
+      <w:proofErr w:type="spellStart"/>
       <w:r>
         <w:rPr>
           <w:rFonts w:ascii="Segoe UI" w:eastAsia="Times New Roman" w:hAnsi="Segoe UI" w:cs="Segoe UI"/>
@@ -2991,8 +3976,9 @@
           <w:shd w:val="clear" w:color="auto" w:fill="FFFFFF"/>
           <w:lang w:val="fr-FR" w:eastAsia="fr-FR" w:bidi="ar-SA"/>
         </w:rPr>
-        <w:t xml:space="preserve"> </w:t>
-      </w:r>
+        <w:t>Stripe</w:t>
+      </w:r>
+      <w:proofErr w:type="spellEnd"/>
       <w:r>
         <w:rPr>
           <w:rFonts w:ascii="Segoe UI" w:eastAsia="Times New Roman" w:hAnsi="Segoe UI" w:cs="Segoe UI"/>
@@ -3002,8 +3988,20 @@
           <w:shd w:val="clear" w:color="auto" w:fill="FFFFFF"/>
           <w:lang w:val="fr-FR" w:eastAsia="fr-FR" w:bidi="ar-SA"/>
         </w:rPr>
-        <w:t xml:space="preserve"> </w:t>
-      </w:r>
+        <w:t>)</w:t>
+      </w:r>
+    </w:p>
+    <w:p>
+      <w:pPr>
+        <w:widowControl/>
+        <w:suppressAutoHyphens w:val="0"/>
+        <w:rPr>
+          <w:rFonts w:ascii="Times New Roman" w:eastAsia="Times New Roman" w:hAnsi="Times New Roman" w:cs="Times New Roman"/>
+          <w:kern w:val="0"/>
+          <w:sz w:val="24"/>
+          <w:lang w:val="fr-FR" w:eastAsia="fr-FR" w:bidi="ar-SA"/>
+        </w:rPr>
+      </w:pPr>
     </w:p>
     <w:p>
       <w:pPr>
@@ -3018,7 +4016,6 @@
           <w:lang w:val="fr-FR"/>
         </w:rPr>
       </w:pPr>
-      <w:proofErr w:type="spellStart"/>
       <w:r>
         <w:rPr>
           <w:b/>
@@ -3028,19 +4025,7 @@
           <w:u w:val="single"/>
           <w:lang w:val="fr-FR"/>
         </w:rPr>
-        <w:t>Payment</w:t>
-      </w:r>
-      <w:proofErr w:type="spellEnd"/>
-      <w:r>
-        <w:rPr>
-          <w:b/>
-          <w:bCs/>
-          <w:sz w:val="28"/>
-          <w:szCs w:val="30"/>
-          <w:u w:val="single"/>
-          <w:lang w:val="fr-FR"/>
-        </w:rPr>
-        <w:t xml:space="preserve"> Method</w:t>
+        <w:t>Stock</w:t>
       </w:r>
     </w:p>
     <w:p>
@@ -3079,10 +4064,8 @@
           <w:shd w:val="clear" w:color="auto" w:fill="FFFFFF"/>
           <w:lang w:val="fr-FR" w:eastAsia="fr-FR" w:bidi="ar-SA"/>
         </w:rPr>
-        <w:lastRenderedPageBreak/>
-        <w:t xml:space="preserve">Composant pour gérer les </w:t>
-      </w:r>
-      <w:proofErr w:type="spellStart"/>
+        <w:t xml:space="preserve">Composant </w:t>
+      </w:r>
       <w:r>
         <w:rPr>
           <w:rFonts w:ascii="Segoe UI" w:eastAsia="Times New Roman" w:hAnsi="Segoe UI" w:cs="Segoe UI"/>
@@ -3092,10 +4075,64 @@
           <w:shd w:val="clear" w:color="auto" w:fill="FFFFFF"/>
           <w:lang w:val="fr-FR" w:eastAsia="fr-FR" w:bidi="ar-SA"/>
         </w:rPr>
-        <w:t>paoements</w:t>
-      </w:r>
-      <w:proofErr w:type="spellEnd"/>
-      <w:r>
+        <w:t xml:space="preserve">qui affiche en temps réel le stock des produits d’une pizzeria spécifique </w:t>
+      </w:r>
+    </w:p>
+    <w:p>
+      <w:pPr>
+        <w:widowControl/>
+        <w:suppressAutoHyphens w:val="0"/>
+        <w:rPr>
+          <w:rFonts w:ascii="Times New Roman" w:eastAsia="Times New Roman" w:hAnsi="Times New Roman" w:cs="Times New Roman"/>
+          <w:kern w:val="0"/>
+          <w:sz w:val="24"/>
+          <w:lang w:val="fr-FR" w:eastAsia="fr-FR" w:bidi="ar-SA"/>
+        </w:rPr>
+      </w:pPr>
+    </w:p>
+    <w:p>
+      <w:pPr>
+        <w:pStyle w:val="Corpsdetexte"/>
+        <w:spacing w:after="0"/>
+        <w:rPr>
+          <w:b/>
+          <w:bCs/>
+          <w:sz w:val="28"/>
+          <w:szCs w:val="30"/>
+          <w:u w:val="single"/>
+          <w:lang w:val="fr-FR"/>
+        </w:rPr>
+      </w:pPr>
+      <w:r>
+        <w:rPr>
+          <w:b/>
+          <w:bCs/>
+          <w:sz w:val="28"/>
+          <w:szCs w:val="30"/>
+          <w:u w:val="single"/>
+          <w:lang w:val="fr-FR"/>
+        </w:rPr>
+        <w:t>Recette</w:t>
+      </w:r>
+    </w:p>
+    <w:p>
+      <w:pPr>
+        <w:pStyle w:val="Corpsdetexte"/>
+        <w:spacing w:after="0"/>
+        <w:rPr>
+          <w:b/>
+          <w:bCs/>
+          <w:sz w:val="28"/>
+          <w:szCs w:val="30"/>
+          <w:u w:val="single"/>
+          <w:lang w:val="fr-FR"/>
+        </w:rPr>
+      </w:pPr>
+    </w:p>
+    <w:p>
+      <w:pPr>
+        <w:widowControl/>
+        <w:suppressAutoHyphens w:val="0"/>
         <w:rPr>
           <w:rFonts w:ascii="Segoe UI" w:eastAsia="Times New Roman" w:hAnsi="Segoe UI" w:cs="Segoe UI"/>
           <w:color w:val="24292E"/>
@@ -3104,9 +4141,7 @@
           <w:shd w:val="clear" w:color="auto" w:fill="FFFFFF"/>
           <w:lang w:val="fr-FR" w:eastAsia="fr-FR" w:bidi="ar-SA"/>
         </w:rPr>
-        <w:t xml:space="preserve"> en ligne qui est lié à une API externe (</w:t>
-      </w:r>
-      <w:proofErr w:type="spellStart"/>
+      </w:pPr>
       <w:r>
         <w:rPr>
           <w:rFonts w:ascii="Segoe UI" w:eastAsia="Times New Roman" w:hAnsi="Segoe UI" w:cs="Segoe UI"/>
@@ -3116,9 +4151,8 @@
           <w:shd w:val="clear" w:color="auto" w:fill="FFFFFF"/>
           <w:lang w:val="fr-FR" w:eastAsia="fr-FR" w:bidi="ar-SA"/>
         </w:rPr>
-        <w:t>Stripe</w:t>
-      </w:r>
-      <w:proofErr w:type="spellEnd"/>
+        <w:t xml:space="preserve">Composant </w:t>
+      </w:r>
       <w:r>
         <w:rPr>
           <w:rFonts w:ascii="Segoe UI" w:eastAsia="Times New Roman" w:hAnsi="Segoe UI" w:cs="Segoe UI"/>
@@ -3128,64 +4162,9 @@
           <w:shd w:val="clear" w:color="auto" w:fill="FFFFFF"/>
           <w:lang w:val="fr-FR" w:eastAsia="fr-FR" w:bidi="ar-SA"/>
         </w:rPr>
-        <w:t>)</w:t>
-      </w:r>
-    </w:p>
-    <w:p>
-      <w:pPr>
-        <w:widowControl/>
-        <w:suppressAutoHyphens w:val="0"/>
-        <w:rPr>
-          <w:rFonts w:ascii="Times New Roman" w:eastAsia="Times New Roman" w:hAnsi="Times New Roman" w:cs="Times New Roman"/>
-          <w:kern w:val="0"/>
-          <w:sz w:val="24"/>
-          <w:lang w:val="fr-FR" w:eastAsia="fr-FR" w:bidi="ar-SA"/>
-        </w:rPr>
-      </w:pPr>
-    </w:p>
-    <w:p>
-      <w:pPr>
-        <w:pStyle w:val="Corpsdetexte"/>
-        <w:spacing w:after="0"/>
-        <w:rPr>
-          <w:b/>
-          <w:bCs/>
-          <w:sz w:val="28"/>
-          <w:szCs w:val="30"/>
-          <w:u w:val="single"/>
-          <w:lang w:val="fr-FR"/>
-        </w:rPr>
-      </w:pPr>
-      <w:r>
-        <w:rPr>
-          <w:b/>
-          <w:bCs/>
-          <w:sz w:val="28"/>
-          <w:szCs w:val="30"/>
-          <w:u w:val="single"/>
-          <w:lang w:val="fr-FR"/>
-        </w:rPr>
-        <w:t>Stock</w:t>
-      </w:r>
-    </w:p>
-    <w:p>
-      <w:pPr>
-        <w:pStyle w:val="Corpsdetexte"/>
-        <w:spacing w:after="0"/>
-        <w:rPr>
-          <w:b/>
-          <w:bCs/>
-          <w:sz w:val="28"/>
-          <w:szCs w:val="30"/>
-          <w:u w:val="single"/>
-          <w:lang w:val="fr-FR"/>
-        </w:rPr>
-      </w:pPr>
-    </w:p>
-    <w:p>
-      <w:pPr>
-        <w:widowControl/>
-        <w:suppressAutoHyphens w:val="0"/>
+        <w:t xml:space="preserve">qui affiche les recettes pour le staff de OC Pizza  </w:t>
+      </w:r>
+      <w:r>
         <w:rPr>
           <w:rFonts w:ascii="Segoe UI" w:eastAsia="Times New Roman" w:hAnsi="Segoe UI" w:cs="Segoe UI"/>
           <w:color w:val="24292E"/>
@@ -3194,39 +4173,7 @@
           <w:shd w:val="clear" w:color="auto" w:fill="FFFFFF"/>
           <w:lang w:val="fr-FR" w:eastAsia="fr-FR" w:bidi="ar-SA"/>
         </w:rPr>
-      </w:pPr>
-      <w:r>
-        <w:rPr>
-          <w:rFonts w:ascii="Segoe UI" w:eastAsia="Times New Roman" w:hAnsi="Segoe UI" w:cs="Segoe UI"/>
-          <w:color w:val="24292E"/>
-          <w:kern w:val="0"/>
-          <w:sz w:val="24"/>
-          <w:shd w:val="clear" w:color="auto" w:fill="FFFFFF"/>
-          <w:lang w:val="fr-FR" w:eastAsia="fr-FR" w:bidi="ar-SA"/>
-        </w:rPr>
-        <w:t xml:space="preserve">Composant </w:t>
-      </w:r>
-      <w:r>
-        <w:rPr>
-          <w:rFonts w:ascii="Segoe UI" w:eastAsia="Times New Roman" w:hAnsi="Segoe UI" w:cs="Segoe UI"/>
-          <w:color w:val="24292E"/>
-          <w:kern w:val="0"/>
-          <w:sz w:val="24"/>
-          <w:shd w:val="clear" w:color="auto" w:fill="FFFFFF"/>
-          <w:lang w:val="fr-FR" w:eastAsia="fr-FR" w:bidi="ar-SA"/>
-        </w:rPr>
-        <w:t xml:space="preserve">qui </w:t>
-      </w:r>
-      <w:r>
-        <w:rPr>
-          <w:rFonts w:ascii="Segoe UI" w:eastAsia="Times New Roman" w:hAnsi="Segoe UI" w:cs="Segoe UI"/>
-          <w:color w:val="24292E"/>
-          <w:kern w:val="0"/>
-          <w:sz w:val="24"/>
-          <w:shd w:val="clear" w:color="auto" w:fill="FFFFFF"/>
-          <w:lang w:val="fr-FR" w:eastAsia="fr-FR" w:bidi="ar-SA"/>
-        </w:rPr>
-        <w:t xml:space="preserve">affiche en temps réel le stock des produits d’une pizzeria spécifique </w:t>
+        <w:t xml:space="preserve"> </w:t>
       </w:r>
     </w:p>
     <w:p>
@@ -3256,128 +4203,9 @@
       </w:pPr>
       <w:r>
         <w:rPr>
-          <w:b/>
-          <w:bCs/>
-          <w:sz w:val="28"/>
-          <w:szCs w:val="30"/>
-          <w:u w:val="single"/>
-          <w:lang w:val="fr-FR"/>
-        </w:rPr>
-        <w:t>Recette</w:t>
-      </w:r>
-    </w:p>
-    <w:p>
-      <w:pPr>
-        <w:pStyle w:val="Corpsdetexte"/>
-        <w:spacing w:after="0"/>
-        <w:rPr>
-          <w:b/>
-          <w:bCs/>
-          <w:sz w:val="28"/>
-          <w:szCs w:val="30"/>
-          <w:u w:val="single"/>
-          <w:lang w:val="fr-FR"/>
-        </w:rPr>
-      </w:pPr>
-    </w:p>
-    <w:p>
-      <w:pPr>
-        <w:widowControl/>
-        <w:suppressAutoHyphens w:val="0"/>
-        <w:rPr>
-          <w:rFonts w:ascii="Segoe UI" w:eastAsia="Times New Roman" w:hAnsi="Segoe UI" w:cs="Segoe UI"/>
-          <w:color w:val="24292E"/>
-          <w:kern w:val="0"/>
-          <w:sz w:val="24"/>
-          <w:shd w:val="clear" w:color="auto" w:fill="FFFFFF"/>
-          <w:lang w:val="fr-FR" w:eastAsia="fr-FR" w:bidi="ar-SA"/>
-        </w:rPr>
-      </w:pPr>
-      <w:r>
-        <w:rPr>
-          <w:rFonts w:ascii="Segoe UI" w:eastAsia="Times New Roman" w:hAnsi="Segoe UI" w:cs="Segoe UI"/>
-          <w:color w:val="24292E"/>
-          <w:kern w:val="0"/>
-          <w:sz w:val="24"/>
-          <w:shd w:val="clear" w:color="auto" w:fill="FFFFFF"/>
-          <w:lang w:val="fr-FR" w:eastAsia="fr-FR" w:bidi="ar-SA"/>
-        </w:rPr>
-        <w:t xml:space="preserve">Composant </w:t>
-      </w:r>
-      <w:r>
-        <w:rPr>
-          <w:rFonts w:ascii="Segoe UI" w:eastAsia="Times New Roman" w:hAnsi="Segoe UI" w:cs="Segoe UI"/>
-          <w:color w:val="24292E"/>
-          <w:kern w:val="0"/>
-          <w:sz w:val="24"/>
-          <w:shd w:val="clear" w:color="auto" w:fill="FFFFFF"/>
-          <w:lang w:val="fr-FR" w:eastAsia="fr-FR" w:bidi="ar-SA"/>
-        </w:rPr>
-        <w:t xml:space="preserve">qui </w:t>
-      </w:r>
-      <w:r>
-        <w:rPr>
-          <w:rFonts w:ascii="Segoe UI" w:eastAsia="Times New Roman" w:hAnsi="Segoe UI" w:cs="Segoe UI"/>
-          <w:color w:val="24292E"/>
-          <w:kern w:val="0"/>
-          <w:sz w:val="24"/>
-          <w:shd w:val="clear" w:color="auto" w:fill="FFFFFF"/>
-          <w:lang w:val="fr-FR" w:eastAsia="fr-FR" w:bidi="ar-SA"/>
-        </w:rPr>
-        <w:t xml:space="preserve">affiche les recettes pour le staff de OC Pizza </w:t>
-      </w:r>
-      <w:r>
-        <w:rPr>
-          <w:rFonts w:ascii="Segoe UI" w:eastAsia="Times New Roman" w:hAnsi="Segoe UI" w:cs="Segoe UI"/>
-          <w:color w:val="24292E"/>
-          <w:kern w:val="0"/>
-          <w:sz w:val="24"/>
-          <w:shd w:val="clear" w:color="auto" w:fill="FFFFFF"/>
-          <w:lang w:val="fr-FR" w:eastAsia="fr-FR" w:bidi="ar-SA"/>
-        </w:rPr>
-        <w:t xml:space="preserve"> </w:t>
-      </w:r>
-      <w:r>
-        <w:rPr>
-          <w:rFonts w:ascii="Segoe UI" w:eastAsia="Times New Roman" w:hAnsi="Segoe UI" w:cs="Segoe UI"/>
-          <w:color w:val="24292E"/>
-          <w:kern w:val="0"/>
-          <w:sz w:val="24"/>
-          <w:shd w:val="clear" w:color="auto" w:fill="FFFFFF"/>
-          <w:lang w:val="fr-FR" w:eastAsia="fr-FR" w:bidi="ar-SA"/>
-        </w:rPr>
-        <w:t xml:space="preserve"> </w:t>
-      </w:r>
-    </w:p>
-    <w:p>
-      <w:pPr>
-        <w:widowControl/>
-        <w:suppressAutoHyphens w:val="0"/>
-        <w:rPr>
-          <w:rFonts w:ascii="Times New Roman" w:eastAsia="Times New Roman" w:hAnsi="Times New Roman" w:cs="Times New Roman"/>
-          <w:kern w:val="0"/>
-          <w:sz w:val="24"/>
-          <w:lang w:val="fr-FR" w:eastAsia="fr-FR" w:bidi="ar-SA"/>
-        </w:rPr>
-      </w:pPr>
-    </w:p>
-    <w:p>
-      <w:pPr>
-        <w:pStyle w:val="Corpsdetexte"/>
-        <w:spacing w:after="0"/>
-        <w:rPr>
-          <w:b/>
-          <w:bCs/>
-          <w:sz w:val="28"/>
-          <w:szCs w:val="30"/>
-          <w:u w:val="single"/>
-          <w:lang w:val="fr-FR"/>
-        </w:rPr>
-      </w:pPr>
-      <w:r>
-        <w:rPr>
           <w:noProof/>
         </w:rPr>
+        <w:lastRenderedPageBreak/>
         <w:drawing>
           <wp:inline distT="0" distB="0" distL="0" distR="0">
             <wp:extent cx="6120130" cy="3973830"/>
@@ -3394,7 +4222,7 @@
                     <pic:cNvPicPr/>
                   </pic:nvPicPr>
                   <pic:blipFill>
-                    <a:blip r:embed="rId9">
+                    <a:blip r:embed="rId10">
                       <a:extLst>
                         <a:ext uri="{28A0092B-C50C-407E-A947-70E740481C1C}">
                           <a14:useLocalDpi xmlns:a14="http://schemas.microsoft.com/office/drawing/2010/main" val="0"/>
@@ -3467,7 +4295,7 @@
                     <pic:cNvPicPr/>
                   </pic:nvPicPr>
                   <pic:blipFill>
-                    <a:blip r:embed="rId10">
+                    <a:blip r:embed="rId11">
                       <a:extLst>
                         <a:ext uri="{28A0092B-C50C-407E-A947-70E740481C1C}">
                           <a14:useLocalDpi xmlns:a14="http://schemas.microsoft.com/office/drawing/2010/main" val="0"/>
@@ -3580,7 +4408,6 @@
         </w:rPr>
         <w:t xml:space="preserve"> la </w:t>
       </w:r>
-      <w:proofErr w:type="spellStart"/>
       <w:r>
         <w:rPr>
           <w:rFonts w:ascii="Segoe UI" w:eastAsia="Times New Roman" w:hAnsi="Segoe UI" w:cs="Segoe UI"/>
@@ -3589,9 +4416,8 @@
           <w:sz w:val="24"/>
           <w:lang w:val="fr-FR" w:eastAsia="fr-FR" w:bidi="ar-SA"/>
         </w:rPr>
-        <w:t>techologie</w:t>
-      </w:r>
-      <w:proofErr w:type="spellEnd"/>
+        <w:t>technologie</w:t>
+      </w:r>
       <w:r>
         <w:rPr>
           <w:rFonts w:ascii="Segoe UI" w:eastAsia="Times New Roman" w:hAnsi="Segoe UI" w:cs="Segoe UI"/>
@@ -3738,8 +4564,8 @@
       </w:pPr>
     </w:p>
     <w:sectPr>
-      <w:headerReference w:type="default" r:id="rId11"/>
-      <w:footerReference w:type="default" r:id="rId12"/>
+      <w:headerReference w:type="default" r:id="rId12"/>
+      <w:footerReference w:type="default" r:id="rId13"/>
       <w:pgSz w:w="11906" w:h="16838"/>
       <w:pgMar w:top="2180" w:right="1134" w:bottom="1990" w:left="1134" w:header="1134" w:footer="1134" w:gutter="0"/>
       <w:cols w:space="720"/>
@@ -3861,17 +4687,7 @@
               <w:szCs w:val="18"/>
               <w:lang w:val="fr-FR"/>
             </w:rPr>
-            <w:t xml:space="preserve">S.A.R.L. au capital de 1 000,00 € enregistrée au RCS </w:t>
-          </w:r>
-          <w:r>
-            <w:rPr>
-              <w:rFonts w:ascii="Open Sans Condensed Light" w:hAnsi="Open Sans Condensed Light"/>
-              <w:color w:val="363636"/>
-              <w:sz w:val="18"/>
-              <w:szCs w:val="18"/>
-              <w:lang w:val="fr-FR"/>
-            </w:rPr>
-            <w:t xml:space="preserve">de </w:t>
+            <w:t xml:space="preserve">S.A.R.L. au capital de 1 000,00 € enregistrée au RCS de </w:t>
           </w:r>
           <w:proofErr w:type="spellStart"/>
           <w:r>
@@ -3893,77 +4709,7 @@
               <w:szCs w:val="18"/>
               <w:lang w:val="fr-FR"/>
             </w:rPr>
-            <w:t xml:space="preserve"> – </w:t>
-          </w:r>
-          <w:r>
-            <w:rPr>
-              <w:rFonts w:ascii="Open Sans Condensed Light" w:hAnsi="Open Sans Condensed Light"/>
-              <w:color w:val="363636"/>
-              <w:sz w:val="18"/>
-              <w:szCs w:val="18"/>
-              <w:lang w:val="fr-FR"/>
-            </w:rPr>
-            <w:t xml:space="preserve">SIREN </w:t>
-          </w:r>
-          <w:r>
-            <w:rPr>
-              <w:rFonts w:ascii="Open Sans Condensed Light" w:hAnsi="Open Sans Condensed Light"/>
-              <w:color w:val="363636"/>
-              <w:sz w:val="18"/>
-              <w:szCs w:val="18"/>
-              <w:lang w:val="fr-FR"/>
-            </w:rPr>
-            <w:t>999</w:t>
-          </w:r>
-          <w:r>
-            <w:rPr>
-              <w:rFonts w:ascii="Open Sans Condensed Light" w:hAnsi="Open Sans Condensed Light"/>
-              <w:color w:val="363636"/>
-              <w:sz w:val="18"/>
-              <w:szCs w:val="18"/>
-              <w:lang w:val="fr-FR"/>
-            </w:rPr>
-            <w:t xml:space="preserve"> </w:t>
-          </w:r>
-          <w:r>
-            <w:rPr>
-              <w:rFonts w:ascii="Open Sans Condensed Light" w:hAnsi="Open Sans Condensed Light"/>
-              <w:color w:val="363636"/>
-              <w:sz w:val="18"/>
-              <w:szCs w:val="18"/>
-              <w:lang w:val="fr-FR"/>
-            </w:rPr>
-            <w:t>999</w:t>
-          </w:r>
-          <w:r>
-            <w:rPr>
-              <w:rFonts w:ascii="Open Sans Condensed Light" w:hAnsi="Open Sans Condensed Light"/>
-              <w:color w:val="363636"/>
-              <w:sz w:val="18"/>
-              <w:szCs w:val="18"/>
-              <w:lang w:val="fr-FR"/>
-            </w:rPr>
-            <w:t xml:space="preserve"> </w:t>
-          </w:r>
-          <w:r>
-            <w:rPr>
-              <w:rFonts w:ascii="Open Sans Condensed Light" w:hAnsi="Open Sans Condensed Light"/>
-              <w:color w:val="363636"/>
-              <w:sz w:val="18"/>
-              <w:szCs w:val="18"/>
-              <w:lang w:val="fr-FR"/>
-            </w:rPr>
-            <w:t xml:space="preserve">999 – </w:t>
-          </w:r>
-          <w:r>
-            <w:rPr>
-              <w:rFonts w:ascii="Open Sans Condensed Light" w:hAnsi="Open Sans Condensed Light"/>
-              <w:color w:val="363636"/>
-              <w:sz w:val="18"/>
-              <w:szCs w:val="18"/>
-              <w:lang w:val="fr-FR"/>
-            </w:rPr>
-            <w:t>Code APE : 6202A</w:t>
+            <w:t xml:space="preserve"> – SIREN 999 999 999 – Code APE : 6202A</w:t>
           </w:r>
         </w:p>
       </w:tc>
@@ -4158,6 +4904,7 @@
     <w:lvl w:ilvl="0">
       <w:start w:val="1"/>
       <w:numFmt w:val="decimal"/>
+      <w:pStyle w:val="Titre1"/>
       <w:suff w:val="space"/>
       <w:lvlText w:val="%1 -"/>
       <w:lvlJc w:val="left"/>
@@ -4171,6 +4918,7 @@
     <w:lvl w:ilvl="1">
       <w:start w:val="1"/>
       <w:numFmt w:val="decimal"/>
+      <w:pStyle w:val="Titre2"/>
       <w:suff w:val="space"/>
       <w:lvlText w:val="%1.%2 -"/>
       <w:lvlJc w:val="left"/>
@@ -4184,6 +4932,7 @@
     <w:lvl w:ilvl="2">
       <w:start w:val="1"/>
       <w:numFmt w:val="decimal"/>
+      <w:pStyle w:val="Titre3"/>
       <w:suff w:val="space"/>
       <w:lvlText w:val="%1.%2.%3 -"/>
       <w:lvlJc w:val="left"/>
@@ -4197,6 +4946,7 @@
     <w:lvl w:ilvl="3">
       <w:start w:val="1"/>
       <w:numFmt w:val="decimal"/>
+      <w:pStyle w:val="Titre4"/>
       <w:suff w:val="space"/>
       <w:lvlText w:val="%1.%2.%3.%4 -"/>
       <w:lvlJc w:val="left"/>
@@ -4210,6 +4960,7 @@
     <w:lvl w:ilvl="4">
       <w:start w:val="1"/>
       <w:numFmt w:val="decimal"/>
+      <w:pStyle w:val="Titre5"/>
       <w:lvlText w:val=" %1.%2.%3.%4.%5 "/>
       <w:lvlJc w:val="left"/>
       <w:pPr>
@@ -4222,6 +4973,7 @@
     <w:lvl w:ilvl="5">
       <w:start w:val="1"/>
       <w:numFmt w:val="decimal"/>
+      <w:pStyle w:val="Titre6"/>
       <w:lvlText w:val=" %1.%2.%3.%4.%5.%6 "/>
       <w:lvlJc w:val="left"/>
       <w:pPr>
@@ -4258,6 +5010,7 @@
     <w:lvl w:ilvl="8">
       <w:start w:val="1"/>
       <w:numFmt w:val="decimal"/>
+      <w:pStyle w:val="Titre10"/>
       <w:lvlText w:val=" %1.%2.%3.%4.%5.%6.%7.%8.%9 "/>
       <w:lvlJc w:val="left"/>
       <w:pPr>
@@ -5082,6 +5835,118 @@
     </w:lvl>
   </w:abstractNum>
   <w:abstractNum w:abstractNumId="7" w15:restartNumberingAfterBreak="0">
+    <w:nsid w:val="0ADA05BB"/>
+    <w:multiLevelType w:val="hybridMultilevel"/>
+    <w:tmpl w:val="EEE8D402"/>
+    <w:lvl w:ilvl="0" w:tplc="C19E5608">
+      <w:numFmt w:val="bullet"/>
+      <w:lvlText w:val="-"/>
+      <w:lvlJc w:val="left"/>
+      <w:pPr>
+        <w:ind w:left="720" w:hanging="360"/>
+      </w:pPr>
+      <w:rPr>
+        <w:rFonts w:ascii="Open Sans" w:eastAsia="Source Han Sans CN Regular" w:hAnsi="Open Sans" w:cs="Lohit Devanagari" w:hint="default"/>
+      </w:rPr>
+    </w:lvl>
+    <w:lvl w:ilvl="1" w:tplc="040C0003" w:tentative="1">
+      <w:start w:val="1"/>
+      <w:numFmt w:val="bullet"/>
+      <w:lvlText w:val="o"/>
+      <w:lvlJc w:val="left"/>
+      <w:pPr>
+        <w:ind w:left="1440" w:hanging="360"/>
+      </w:pPr>
+      <w:rPr>
+        <w:rFonts w:ascii="Courier New" w:hAnsi="Courier New" w:cs="Courier New" w:hint="default"/>
+      </w:rPr>
+    </w:lvl>
+    <w:lvl w:ilvl="2" w:tplc="040C0005" w:tentative="1">
+      <w:start w:val="1"/>
+      <w:numFmt w:val="bullet"/>
+      <w:lvlText w:val=""/>
+      <w:lvlJc w:val="left"/>
+      <w:pPr>
+        <w:ind w:left="2160" w:hanging="360"/>
+      </w:pPr>
+      <w:rPr>
+        <w:rFonts w:ascii="Wingdings" w:hAnsi="Wingdings" w:hint="default"/>
+      </w:rPr>
+    </w:lvl>
+    <w:lvl w:ilvl="3" w:tplc="040C0001" w:tentative="1">
+      <w:start w:val="1"/>
+      <w:numFmt w:val="bullet"/>
+      <w:lvlText w:val=""/>
+      <w:lvlJc w:val="left"/>
+      <w:pPr>
+        <w:ind w:left="2880" w:hanging="360"/>
+      </w:pPr>
+      <w:rPr>
+        <w:rFonts w:ascii="Symbol" w:hAnsi="Symbol" w:hint="default"/>
+      </w:rPr>
+    </w:lvl>
+    <w:lvl w:ilvl="4" w:tplc="040C0003" w:tentative="1">
+      <w:start w:val="1"/>
+      <w:numFmt w:val="bullet"/>
+      <w:lvlText w:val="o"/>
+      <w:lvlJc w:val="left"/>
+      <w:pPr>
+        <w:ind w:left="3600" w:hanging="360"/>
+      </w:pPr>
+      <w:rPr>
+        <w:rFonts w:ascii="Courier New" w:hAnsi="Courier New" w:cs="Courier New" w:hint="default"/>
+      </w:rPr>
+    </w:lvl>
+    <w:lvl w:ilvl="5" w:tplc="040C0005" w:tentative="1">
+      <w:start w:val="1"/>
+      <w:numFmt w:val="bullet"/>
+      <w:lvlText w:val=""/>
+      <w:lvlJc w:val="left"/>
+      <w:pPr>
+        <w:ind w:left="4320" w:hanging="360"/>
+      </w:pPr>
+      <w:rPr>
+        <w:rFonts w:ascii="Wingdings" w:hAnsi="Wingdings" w:hint="default"/>
+      </w:rPr>
+    </w:lvl>
+    <w:lvl w:ilvl="6" w:tplc="040C0001" w:tentative="1">
+      <w:start w:val="1"/>
+      <w:numFmt w:val="bullet"/>
+      <w:lvlText w:val=""/>
+      <w:lvlJc w:val="left"/>
+      <w:pPr>
+        <w:ind w:left="5040" w:hanging="360"/>
+      </w:pPr>
+      <w:rPr>
+        <w:rFonts w:ascii="Symbol" w:hAnsi="Symbol" w:hint="default"/>
+      </w:rPr>
+    </w:lvl>
+    <w:lvl w:ilvl="7" w:tplc="040C0003" w:tentative="1">
+      <w:start w:val="1"/>
+      <w:numFmt w:val="bullet"/>
+      <w:lvlText w:val="o"/>
+      <w:lvlJc w:val="left"/>
+      <w:pPr>
+        <w:ind w:left="5760" w:hanging="360"/>
+      </w:pPr>
+      <w:rPr>
+        <w:rFonts w:ascii="Courier New" w:hAnsi="Courier New" w:cs="Courier New" w:hint="default"/>
+      </w:rPr>
+    </w:lvl>
+    <w:lvl w:ilvl="8" w:tplc="040C0005" w:tentative="1">
+      <w:start w:val="1"/>
+      <w:numFmt w:val="bullet"/>
+      <w:lvlText w:val=""/>
+      <w:lvlJc w:val="left"/>
+      <w:pPr>
+        <w:ind w:left="6480" w:hanging="360"/>
+      </w:pPr>
+      <w:rPr>
+        <w:rFonts w:ascii="Wingdings" w:hAnsi="Wingdings" w:hint="default"/>
+      </w:rPr>
+    </w:lvl>
+  </w:abstractNum>
+  <w:abstractNum w:abstractNumId="8" w15:restartNumberingAfterBreak="0">
     <w:nsid w:val="12D80B3E"/>
     <w:multiLevelType w:val="multilevel"/>
     <w:tmpl w:val="03D8BEB8"/>
@@ -5230,7 +6095,7 @@
       </w:rPr>
     </w:lvl>
   </w:abstractNum>
-  <w:abstractNum w:abstractNumId="8" w15:restartNumberingAfterBreak="0">
+  <w:abstractNum w:abstractNumId="9" w15:restartNumberingAfterBreak="0">
     <w:nsid w:val="330D3C37"/>
     <w:multiLevelType w:val="multilevel"/>
     <w:tmpl w:val="A8929ACE"/>
@@ -5343,14 +6208,13 @@
       </w:rPr>
     </w:lvl>
   </w:abstractNum>
-  <w:abstractNum w:abstractNumId="9" w15:restartNumberingAfterBreak="0">
+  <w:abstractNum w:abstractNumId="10" w15:restartNumberingAfterBreak="0">
     <w:nsid w:val="5E80203D"/>
     <w:multiLevelType w:val="multilevel"/>
     <w:tmpl w:val="E9E8221A"/>
     <w:lvl w:ilvl="0">
       <w:start w:val="1"/>
       <w:numFmt w:val="decimal"/>
-      <w:pStyle w:val="Titre1"/>
       <w:suff w:val="space"/>
       <w:lvlText w:val="%1 -"/>
       <w:lvlJc w:val="left"/>
@@ -5361,7 +6225,6 @@
     <w:lvl w:ilvl="1">
       <w:start w:val="1"/>
       <w:numFmt w:val="decimal"/>
-      <w:pStyle w:val="Titre2"/>
       <w:suff w:val="space"/>
       <w:lvlText w:val="%1.%2 -"/>
       <w:lvlJc w:val="left"/>
@@ -5372,7 +6235,6 @@
     <w:lvl w:ilvl="2">
       <w:start w:val="1"/>
       <w:numFmt w:val="decimal"/>
-      <w:pStyle w:val="Titre3"/>
       <w:suff w:val="space"/>
       <w:lvlText w:val="%1.%2.%3 -"/>
       <w:lvlJc w:val="left"/>
@@ -5383,7 +6245,6 @@
     <w:lvl w:ilvl="3">
       <w:start w:val="1"/>
       <w:numFmt w:val="decimal"/>
-      <w:pStyle w:val="Titre4"/>
       <w:suff w:val="space"/>
       <w:lvlText w:val="%1.%2.%3.%4 -"/>
       <w:lvlJc w:val="left"/>
@@ -5394,7 +6255,6 @@
     <w:lvl w:ilvl="4">
       <w:start w:val="1"/>
       <w:numFmt w:val="decimal"/>
-      <w:pStyle w:val="Titre5"/>
       <w:lvlText w:val=" %1.%2.%3.%4.%5 "/>
       <w:lvlJc w:val="left"/>
       <w:pPr>
@@ -5407,7 +6267,6 @@
     <w:lvl w:ilvl="5">
       <w:start w:val="1"/>
       <w:numFmt w:val="decimal"/>
-      <w:pStyle w:val="Titre6"/>
       <w:lvlText w:val=" %1.%2.%3.%4.%5.%6 "/>
       <w:lvlJc w:val="left"/>
       <w:pPr>
@@ -5444,7 +6303,6 @@
     <w:lvl w:ilvl="8">
       <w:start w:val="1"/>
       <w:numFmt w:val="decimal"/>
-      <w:pStyle w:val="Titre10"/>
       <w:lvlText w:val=" %1.%2.%3.%4.%5.%6.%7.%8.%9 "/>
       <w:lvlJc w:val="left"/>
       <w:pPr>
@@ -5455,7 +6313,7 @@
       </w:pPr>
     </w:lvl>
   </w:abstractNum>
-  <w:abstractNum w:abstractNumId="10" w15:restartNumberingAfterBreak="0">
+  <w:abstractNum w:abstractNumId="11" w15:restartNumberingAfterBreak="0">
     <w:nsid w:val="724166C1"/>
     <w:multiLevelType w:val="multilevel"/>
     <w:tmpl w:val="6A9EA484"/>
@@ -5590,15 +6448,18 @@
     <w:abstractNumId w:val="6"/>
   </w:num>
   <w:num w:numId="8">
+    <w:abstractNumId w:val="10"/>
+  </w:num>
+  <w:num w:numId="9">
     <w:abstractNumId w:val="9"/>
   </w:num>
-  <w:num w:numId="9">
+  <w:num w:numId="10">
+    <w:abstractNumId w:val="11"/>
+  </w:num>
+  <w:num w:numId="11">
     <w:abstractNumId w:val="8"/>
   </w:num>
-  <w:num w:numId="10">
-    <w:abstractNumId w:val="10"/>
-  </w:num>
-  <w:num w:numId="11">
+  <w:num w:numId="12">
     <w:abstractNumId w:val="7"/>
   </w:num>
 </w:numbering>
@@ -6199,6 +7060,7 @@
   <w:style w:type="character" w:default="1" w:styleId="Policepardfaut">
     <w:name w:val="Default Paragraph Font"/>
     <w:uiPriority w:val="1"/>
+    <w:semiHidden/>
     <w:unhideWhenUsed/>
   </w:style>
   <w:style w:type="table" w:default="1" w:styleId="TableauNormal">
@@ -6227,7 +7089,6 @@
     <w:rPr>
       <w:color w:val="000080"/>
       <w:u w:val="single"/>
-      <w:lang/>
     </w:rPr>
   </w:style>
   <w:style w:type="character" w:customStyle="1" w:styleId="Caractresdenumrotation">
@@ -7067,4 +7928,16 @@
     </a:ext>
   </a:extLst>
 </a:theme>
+</file>
+
+<file path=customXml/item1.xml><?xml version="1.0" encoding="utf-8"?>
+<b:Sources xmlns:b="http://schemas.openxmlformats.org/officeDocument/2006/bibliography" xmlns="http://schemas.openxmlformats.org/officeDocument/2006/bibliography" SelectedStyle="/APASixthEditionOfficeOnline.xsl" StyleName="APA" Version="6"/>
+</file>
+
+<file path=customXml/itemProps1.xml><?xml version="1.0" encoding="utf-8"?>
+<ds:datastoreItem xmlns:ds="http://schemas.openxmlformats.org/officeDocument/2006/customXml" ds:itemID="{D870D6FE-9532-8B45-8D4B-50EFCB028A4D}">
+  <ds:schemaRefs>
+    <ds:schemaRef ds:uri="http://schemas.openxmlformats.org/officeDocument/2006/bibliography"/>
+  </ds:schemaRefs>
+</ds:datastoreItem>
 </file>
</xml_diff>